<commit_message>
Assignment of 24 march pushed
</commit_message>
<xml_diff>
--- a/Assignment1.docx
+++ b/Assignment1.docx
@@ -91,15 +91,7 @@
           <w:sz w:val="28"/>
           <w:szCs w:val="28"/>
         </w:rPr>
-        <w:t>you need to initialize a Git repository in the directory where the file you want to push is located</w:t>
-      </w:r>
-      <w:r>
-        <w:rPr>
-          <w:color w:val="000000" w:themeColor="text1"/>
-          <w:sz w:val="28"/>
-          <w:szCs w:val="28"/>
-        </w:rPr>
-        <w:t>.</w:t>
+        <w:t>you need to initialize a Git repository in the directory where the file you want to push is located.</w:t>
       </w:r>
     </w:p>
     <w:p>
@@ -558,7 +550,35 @@
         <w:rPr>
           <w:color w:val="000000" w:themeColor="text1"/>
         </w:rPr>
-        <w:t xml:space="preserve">      scanf("%d", &amp;num[</w:t>
+        <w:t xml:space="preserve">      </w:t>
+      </w:r>
+      <w:proofErr w:type="spellStart"/>
+      <w:r>
+        <w:rPr>
+          <w:color w:val="000000" w:themeColor="text1"/>
+        </w:rPr>
+        <w:t>scanf</w:t>
+      </w:r>
+      <w:proofErr w:type="spellEnd"/>
+      <w:r>
+        <w:rPr>
+          <w:color w:val="000000" w:themeColor="text1"/>
+        </w:rPr>
+        <w:t>("%d", &amp;</w:t>
+      </w:r>
+      <w:proofErr w:type="spellStart"/>
+      <w:r>
+        <w:rPr>
+          <w:color w:val="000000" w:themeColor="text1"/>
+        </w:rPr>
+        <w:t>num</w:t>
+      </w:r>
+      <w:proofErr w:type="spellEnd"/>
+      <w:r>
+        <w:rPr>
+          <w:color w:val="000000" w:themeColor="text1"/>
+        </w:rPr>
+        <w:t>[</w:t>
       </w:r>
       <w:proofErr w:type="spellStart"/>
       <w:r>
@@ -680,13 +700,27 @@
         <w:rPr>
           <w:color w:val="000000" w:themeColor="text1"/>
         </w:rPr>
-        <w:t xml:space="preserve">         if (num[</w:t>
+        <w:t xml:space="preserve">         if (</w:t>
       </w:r>
       <w:proofErr w:type="spellStart"/>
       <w:r>
         <w:rPr>
           <w:color w:val="000000" w:themeColor="text1"/>
         </w:rPr>
+        <w:t>num</w:t>
+      </w:r>
+      <w:proofErr w:type="spellEnd"/>
+      <w:r>
+        <w:rPr>
+          <w:color w:val="000000" w:themeColor="text1"/>
+        </w:rPr>
+        <w:t>[</w:t>
+      </w:r>
+      <w:proofErr w:type="spellStart"/>
+      <w:r>
+        <w:rPr>
+          <w:color w:val="000000" w:themeColor="text1"/>
+        </w:rPr>
         <w:t>i</w:t>
       </w:r>
       <w:proofErr w:type="spellEnd"/>
@@ -694,7 +728,21 @@
         <w:rPr>
           <w:color w:val="000000" w:themeColor="text1"/>
         </w:rPr>
-        <w:t>] &gt; num[j</w:t>
+        <w:t xml:space="preserve">] &gt; </w:t>
+      </w:r>
+      <w:proofErr w:type="spellStart"/>
+      <w:r>
+        <w:rPr>
+          <w:color w:val="000000" w:themeColor="text1"/>
+        </w:rPr>
+        <w:t>num</w:t>
+      </w:r>
+      <w:proofErr w:type="spellEnd"/>
+      <w:r>
+        <w:rPr>
+          <w:color w:val="000000" w:themeColor="text1"/>
+        </w:rPr>
+        <w:t>[j</w:t>
       </w:r>
       <w:proofErr w:type="gramStart"/>
       <w:r>
@@ -716,13 +764,27 @@
         <w:rPr>
           <w:color w:val="000000" w:themeColor="text1"/>
         </w:rPr>
-        <w:t xml:space="preserve">            a = num[</w:t>
+        <w:t xml:space="preserve">            a = </w:t>
       </w:r>
       <w:proofErr w:type="spellStart"/>
       <w:r>
         <w:rPr>
           <w:color w:val="000000" w:themeColor="text1"/>
         </w:rPr>
+        <w:t>num</w:t>
+      </w:r>
+      <w:proofErr w:type="spellEnd"/>
+      <w:r>
+        <w:rPr>
+          <w:color w:val="000000" w:themeColor="text1"/>
+        </w:rPr>
+        <w:t>[</w:t>
+      </w:r>
+      <w:proofErr w:type="spellStart"/>
+      <w:r>
+        <w:rPr>
+          <w:color w:val="000000" w:themeColor="text1"/>
+        </w:rPr>
         <w:t>i</w:t>
       </w:r>
       <w:proofErr w:type="spellEnd"/>
@@ -744,13 +806,27 @@
         <w:rPr>
           <w:color w:val="000000" w:themeColor="text1"/>
         </w:rPr>
-        <w:t xml:space="preserve">            num[</w:t>
+        <w:t xml:space="preserve">            </w:t>
       </w:r>
       <w:proofErr w:type="spellStart"/>
       <w:r>
         <w:rPr>
           <w:color w:val="000000" w:themeColor="text1"/>
         </w:rPr>
+        <w:t>num</w:t>
+      </w:r>
+      <w:proofErr w:type="spellEnd"/>
+      <w:r>
+        <w:rPr>
+          <w:color w:val="000000" w:themeColor="text1"/>
+        </w:rPr>
+        <w:t>[</w:t>
+      </w:r>
+      <w:proofErr w:type="spellStart"/>
+      <w:r>
+        <w:rPr>
+          <w:color w:val="000000" w:themeColor="text1"/>
+        </w:rPr>
         <w:t>i</w:t>
       </w:r>
       <w:proofErr w:type="spellEnd"/>
@@ -758,7 +834,21 @@
         <w:rPr>
           <w:color w:val="000000" w:themeColor="text1"/>
         </w:rPr>
-        <w:t>] = num[j];</w:t>
+        <w:t xml:space="preserve">] = </w:t>
+      </w:r>
+      <w:proofErr w:type="spellStart"/>
+      <w:r>
+        <w:rPr>
+          <w:color w:val="000000" w:themeColor="text1"/>
+        </w:rPr>
+        <w:t>num</w:t>
+      </w:r>
+      <w:proofErr w:type="spellEnd"/>
+      <w:r>
+        <w:rPr>
+          <w:color w:val="000000" w:themeColor="text1"/>
+        </w:rPr>
+        <w:t>[j];</w:t>
       </w:r>
     </w:p>
     <w:p>
@@ -879,7 +969,35 @@
         <w:rPr>
           <w:color w:val="000000" w:themeColor="text1"/>
         </w:rPr>
-        <w:t xml:space="preserve">      printf("%d", num[</w:t>
+        <w:t xml:space="preserve">      </w:t>
+      </w:r>
+      <w:proofErr w:type="spellStart"/>
+      <w:r>
+        <w:rPr>
+          <w:color w:val="000000" w:themeColor="text1"/>
+        </w:rPr>
+        <w:t>printf</w:t>
+      </w:r>
+      <w:proofErr w:type="spellEnd"/>
+      <w:r>
+        <w:rPr>
+          <w:color w:val="000000" w:themeColor="text1"/>
+        </w:rPr>
+        <w:t xml:space="preserve">("%d", </w:t>
+      </w:r>
+      <w:proofErr w:type="spellStart"/>
+      <w:r>
+        <w:rPr>
+          <w:color w:val="000000" w:themeColor="text1"/>
+        </w:rPr>
+        <w:t>num</w:t>
+      </w:r>
+      <w:proofErr w:type="spellEnd"/>
+      <w:r>
+        <w:rPr>
+          <w:color w:val="000000" w:themeColor="text1"/>
+        </w:rPr>
+        <w:t>[</w:t>
       </w:r>
       <w:proofErr w:type="spellStart"/>
       <w:r>
@@ -2486,9 +2604,19 @@
           <w:szCs w:val="28"/>
         </w:rPr>
       </w:pPr>
-      <w:r>
-        <w:rPr>
-          <w:color w:val="000000" w:themeColor="text1"/>
+    </w:p>
+    <w:p>
+      <w:pPr>
+        <w:spacing w:line="240" w:lineRule="auto"/>
+        <w:rPr>
+          <w:color w:val="FF0000"/>
+          <w:sz w:val="28"/>
+          <w:szCs w:val="28"/>
+        </w:rPr>
+      </w:pPr>
+      <w:r>
+        <w:rPr>
+          <w:color w:val="FF0000"/>
           <w:sz w:val="28"/>
           <w:szCs w:val="28"/>
         </w:rPr>
@@ -2497,7 +2625,7 @@
       <w:proofErr w:type="spellStart"/>
       <w:r>
         <w:rPr>
-          <w:color w:val="000000" w:themeColor="text1"/>
+          <w:color w:val="FF0000"/>
           <w:sz w:val="28"/>
           <w:szCs w:val="28"/>
         </w:rPr>
@@ -2506,12 +2634,731 @@
       <w:proofErr w:type="spellEnd"/>
       <w:r>
         <w:rPr>
-          <w:color w:val="000000" w:themeColor="text1"/>
+          <w:color w:val="FF0000"/>
           <w:sz w:val="28"/>
           <w:szCs w:val="28"/>
         </w:rPr>
         <w:t xml:space="preserve"> tools?</w:t>
       </w:r>
+    </w:p>
+    <w:p>
+      <w:pPr>
+        <w:spacing w:line="240" w:lineRule="auto"/>
+        <w:rPr>
+          <w:sz w:val="28"/>
+          <w:szCs w:val="28"/>
+        </w:rPr>
+      </w:pPr>
+      <w:r>
+        <w:rPr>
+          <w:sz w:val="28"/>
+          <w:szCs w:val="28"/>
+        </w:rPr>
+        <w:t xml:space="preserve">Some tools which are used in </w:t>
+      </w:r>
+      <w:proofErr w:type="spellStart"/>
+      <w:r>
+        <w:rPr>
+          <w:sz w:val="28"/>
+          <w:szCs w:val="28"/>
+        </w:rPr>
+        <w:t>Devops</w:t>
+      </w:r>
+      <w:proofErr w:type="spellEnd"/>
+      <w:r>
+        <w:rPr>
+          <w:sz w:val="28"/>
+          <w:szCs w:val="28"/>
+        </w:rPr>
+        <w:t xml:space="preserve"> are</w:t>
+      </w:r>
+    </w:p>
+    <w:p>
+      <w:pPr>
+        <w:spacing w:line="240" w:lineRule="auto"/>
+        <w:rPr>
+          <w:sz w:val="28"/>
+          <w:szCs w:val="28"/>
+        </w:rPr>
+      </w:pPr>
+      <w:r>
+        <w:rPr>
+          <w:sz w:val="28"/>
+          <w:szCs w:val="28"/>
+        </w:rPr>
+        <w:t>1.Continous integration:</w:t>
+      </w:r>
+    </w:p>
+    <w:p>
+      <w:pPr>
+        <w:pStyle w:val="ListParagraph"/>
+        <w:numPr>
+          <w:ilvl w:val="0"/>
+          <w:numId w:val="1"/>
+        </w:numPr>
+        <w:spacing w:line="240" w:lineRule="auto"/>
+        <w:rPr>
+          <w:sz w:val="28"/>
+          <w:szCs w:val="28"/>
+        </w:rPr>
+      </w:pPr>
+      <w:r>
+        <w:rPr>
+          <w:sz w:val="28"/>
+          <w:szCs w:val="28"/>
+        </w:rPr>
+        <w:t>Jenkins</w:t>
+      </w:r>
+    </w:p>
+    <w:p>
+      <w:pPr>
+        <w:pStyle w:val="ListParagraph"/>
+        <w:numPr>
+          <w:ilvl w:val="0"/>
+          <w:numId w:val="1"/>
+        </w:numPr>
+        <w:spacing w:line="240" w:lineRule="auto"/>
+        <w:rPr>
+          <w:sz w:val="28"/>
+          <w:szCs w:val="28"/>
+        </w:rPr>
+      </w:pPr>
+      <w:r>
+        <w:rPr>
+          <w:sz w:val="28"/>
+          <w:szCs w:val="28"/>
+        </w:rPr>
+        <w:t>Gitlab</w:t>
+      </w:r>
+    </w:p>
+    <w:p>
+      <w:pPr>
+        <w:pStyle w:val="ListParagraph"/>
+        <w:numPr>
+          <w:ilvl w:val="0"/>
+          <w:numId w:val="1"/>
+        </w:numPr>
+        <w:spacing w:line="240" w:lineRule="auto"/>
+        <w:rPr>
+          <w:sz w:val="28"/>
+          <w:szCs w:val="28"/>
+        </w:rPr>
+      </w:pPr>
+      <w:r>
+        <w:rPr>
+          <w:sz w:val="28"/>
+          <w:szCs w:val="28"/>
+        </w:rPr>
+        <w:t>Bamboo</w:t>
+      </w:r>
+    </w:p>
+    <w:p>
+      <w:pPr>
+        <w:spacing w:line="240" w:lineRule="auto"/>
+        <w:rPr>
+          <w:sz w:val="28"/>
+          <w:szCs w:val="28"/>
+        </w:rPr>
+      </w:pPr>
+      <w:r>
+        <w:rPr>
+          <w:sz w:val="28"/>
+          <w:szCs w:val="28"/>
+        </w:rPr>
+        <w:t>2.Continuous Delivery/Deployment:</w:t>
+      </w:r>
+    </w:p>
+    <w:p>
+      <w:pPr>
+        <w:pStyle w:val="ListParagraph"/>
+        <w:numPr>
+          <w:ilvl w:val="0"/>
+          <w:numId w:val="3"/>
+        </w:numPr>
+        <w:spacing w:line="240" w:lineRule="auto"/>
+        <w:rPr>
+          <w:sz w:val="28"/>
+          <w:szCs w:val="28"/>
+        </w:rPr>
+      </w:pPr>
+      <w:proofErr w:type="spellStart"/>
+      <w:r>
+        <w:rPr>
+          <w:sz w:val="28"/>
+          <w:szCs w:val="28"/>
+        </w:rPr>
+        <w:t>Kubernates</w:t>
+      </w:r>
+      <w:proofErr w:type="spellEnd"/>
+    </w:p>
+    <w:p>
+      <w:pPr>
+        <w:pStyle w:val="ListParagraph"/>
+        <w:numPr>
+          <w:ilvl w:val="0"/>
+          <w:numId w:val="3"/>
+        </w:numPr>
+        <w:spacing w:line="240" w:lineRule="auto"/>
+        <w:rPr>
+          <w:sz w:val="28"/>
+          <w:szCs w:val="28"/>
+        </w:rPr>
+      </w:pPr>
+      <w:r>
+        <w:rPr>
+          <w:sz w:val="28"/>
+          <w:szCs w:val="28"/>
+        </w:rPr>
+        <w:t>Chef</w:t>
+      </w:r>
+    </w:p>
+    <w:p>
+      <w:pPr>
+        <w:pStyle w:val="ListParagraph"/>
+        <w:numPr>
+          <w:ilvl w:val="0"/>
+          <w:numId w:val="3"/>
+        </w:numPr>
+        <w:spacing w:line="240" w:lineRule="auto"/>
+        <w:rPr>
+          <w:sz w:val="28"/>
+          <w:szCs w:val="28"/>
+        </w:rPr>
+      </w:pPr>
+      <w:r>
+        <w:rPr>
+          <w:sz w:val="28"/>
+          <w:szCs w:val="28"/>
+        </w:rPr>
+        <w:t>Puppet</w:t>
+      </w:r>
+    </w:p>
+    <w:p>
+      <w:pPr>
+        <w:spacing w:line="240" w:lineRule="auto"/>
+        <w:rPr>
+          <w:sz w:val="28"/>
+          <w:szCs w:val="28"/>
+        </w:rPr>
+      </w:pPr>
+    </w:p>
+    <w:p>
+      <w:pPr>
+        <w:spacing w:line="240" w:lineRule="auto"/>
+        <w:rPr>
+          <w:sz w:val="28"/>
+          <w:szCs w:val="28"/>
+        </w:rPr>
+      </w:pPr>
+    </w:p>
+    <w:p>
+      <w:pPr>
+        <w:spacing w:line="240" w:lineRule="auto"/>
+        <w:rPr>
+          <w:sz w:val="28"/>
+          <w:szCs w:val="28"/>
+        </w:rPr>
+      </w:pPr>
+      <w:r>
+        <w:rPr>
+          <w:sz w:val="28"/>
+          <w:szCs w:val="28"/>
+        </w:rPr>
+        <w:t>3.Continuous Testing:</w:t>
+      </w:r>
+    </w:p>
+    <w:p>
+      <w:pPr>
+        <w:pStyle w:val="ListParagraph"/>
+        <w:numPr>
+          <w:ilvl w:val="0"/>
+          <w:numId w:val="4"/>
+        </w:numPr>
+        <w:spacing w:line="240" w:lineRule="auto"/>
+        <w:rPr>
+          <w:sz w:val="28"/>
+          <w:szCs w:val="28"/>
+        </w:rPr>
+      </w:pPr>
+      <w:r>
+        <w:rPr>
+          <w:sz w:val="28"/>
+          <w:szCs w:val="28"/>
+        </w:rPr>
+        <w:t>Selenium</w:t>
+      </w:r>
+    </w:p>
+    <w:p>
+      <w:pPr>
+        <w:pStyle w:val="ListParagraph"/>
+        <w:numPr>
+          <w:ilvl w:val="0"/>
+          <w:numId w:val="4"/>
+        </w:numPr>
+        <w:spacing w:line="240" w:lineRule="auto"/>
+        <w:rPr>
+          <w:sz w:val="28"/>
+          <w:szCs w:val="28"/>
+        </w:rPr>
+      </w:pPr>
+      <w:r>
+        <w:rPr>
+          <w:sz w:val="28"/>
+          <w:szCs w:val="28"/>
+        </w:rPr>
+        <w:t>Junit</w:t>
+      </w:r>
+    </w:p>
+    <w:p>
+      <w:pPr>
+        <w:pStyle w:val="ListParagraph"/>
+        <w:numPr>
+          <w:ilvl w:val="0"/>
+          <w:numId w:val="4"/>
+        </w:numPr>
+        <w:spacing w:line="240" w:lineRule="auto"/>
+        <w:rPr>
+          <w:sz w:val="28"/>
+          <w:szCs w:val="28"/>
+        </w:rPr>
+      </w:pPr>
+      <w:r>
+        <w:rPr>
+          <w:sz w:val="28"/>
+          <w:szCs w:val="28"/>
+        </w:rPr>
+        <w:t>Cucumber</w:t>
+      </w:r>
+    </w:p>
+    <w:p>
+      <w:pPr>
+        <w:spacing w:line="240" w:lineRule="auto"/>
+        <w:rPr>
+          <w:sz w:val="28"/>
+          <w:szCs w:val="28"/>
+        </w:rPr>
+      </w:pPr>
+      <w:r>
+        <w:rPr>
+          <w:sz w:val="28"/>
+          <w:szCs w:val="28"/>
+        </w:rPr>
+        <w:t>4.Continuous Monitoring:</w:t>
+      </w:r>
+    </w:p>
+    <w:p>
+      <w:pPr>
+        <w:pStyle w:val="ListParagraph"/>
+        <w:numPr>
+          <w:ilvl w:val="0"/>
+          <w:numId w:val="5"/>
+        </w:numPr>
+        <w:spacing w:line="240" w:lineRule="auto"/>
+        <w:rPr>
+          <w:sz w:val="28"/>
+          <w:szCs w:val="28"/>
+        </w:rPr>
+      </w:pPr>
+      <w:r>
+        <w:rPr>
+          <w:sz w:val="28"/>
+          <w:szCs w:val="28"/>
+        </w:rPr>
+        <w:t>Nagios</w:t>
+      </w:r>
+    </w:p>
+    <w:p>
+      <w:pPr>
+        <w:pStyle w:val="ListParagraph"/>
+        <w:numPr>
+          <w:ilvl w:val="0"/>
+          <w:numId w:val="5"/>
+        </w:numPr>
+        <w:spacing w:line="240" w:lineRule="auto"/>
+        <w:rPr>
+          <w:sz w:val="28"/>
+          <w:szCs w:val="28"/>
+        </w:rPr>
+      </w:pPr>
+      <w:r>
+        <w:rPr>
+          <w:sz w:val="28"/>
+          <w:szCs w:val="28"/>
+        </w:rPr>
+        <w:t>Datadog</w:t>
+      </w:r>
+    </w:p>
+    <w:p>
+      <w:pPr>
+        <w:pStyle w:val="ListParagraph"/>
+        <w:numPr>
+          <w:ilvl w:val="0"/>
+          <w:numId w:val="5"/>
+        </w:numPr>
+        <w:spacing w:line="240" w:lineRule="auto"/>
+        <w:rPr>
+          <w:sz w:val="28"/>
+          <w:szCs w:val="28"/>
+        </w:rPr>
+      </w:pPr>
+      <w:r>
+        <w:rPr>
+          <w:sz w:val="28"/>
+          <w:szCs w:val="28"/>
+        </w:rPr>
+        <w:t xml:space="preserve">New </w:t>
+      </w:r>
+      <w:proofErr w:type="spellStart"/>
+      <w:r>
+        <w:rPr>
+          <w:sz w:val="28"/>
+          <w:szCs w:val="28"/>
+        </w:rPr>
+        <w:t>Relie</w:t>
+      </w:r>
+      <w:proofErr w:type="spellEnd"/>
+    </w:p>
+    <w:p>
+      <w:pPr>
+        <w:spacing w:line="240" w:lineRule="auto"/>
+        <w:rPr>
+          <w:sz w:val="28"/>
+          <w:szCs w:val="28"/>
+        </w:rPr>
+      </w:pPr>
+      <w:r>
+        <w:rPr>
+          <w:sz w:val="28"/>
+          <w:szCs w:val="28"/>
+        </w:rPr>
+        <w:t>5.Version Control:</w:t>
+      </w:r>
+    </w:p>
+    <w:p>
+      <w:pPr>
+        <w:pStyle w:val="ListParagraph"/>
+        <w:numPr>
+          <w:ilvl w:val="0"/>
+          <w:numId w:val="6"/>
+        </w:numPr>
+        <w:spacing w:line="240" w:lineRule="auto"/>
+        <w:rPr>
+          <w:sz w:val="28"/>
+          <w:szCs w:val="28"/>
+        </w:rPr>
+      </w:pPr>
+      <w:r>
+        <w:rPr>
+          <w:sz w:val="28"/>
+          <w:szCs w:val="28"/>
+        </w:rPr>
+        <w:t xml:space="preserve">Git </w:t>
+      </w:r>
+    </w:p>
+    <w:p>
+      <w:pPr>
+        <w:pStyle w:val="ListParagraph"/>
+        <w:numPr>
+          <w:ilvl w:val="0"/>
+          <w:numId w:val="6"/>
+        </w:numPr>
+        <w:spacing w:line="240" w:lineRule="auto"/>
+        <w:rPr>
+          <w:sz w:val="28"/>
+          <w:szCs w:val="28"/>
+        </w:rPr>
+      </w:pPr>
+      <w:r>
+        <w:rPr>
+          <w:sz w:val="28"/>
+          <w:szCs w:val="28"/>
+        </w:rPr>
+        <w:t>Mercurial</w:t>
+      </w:r>
+    </w:p>
+    <w:p>
+      <w:pPr>
+        <w:pStyle w:val="ListParagraph"/>
+        <w:numPr>
+          <w:ilvl w:val="0"/>
+          <w:numId w:val="6"/>
+        </w:numPr>
+        <w:spacing w:line="240" w:lineRule="auto"/>
+        <w:rPr>
+          <w:sz w:val="28"/>
+          <w:szCs w:val="28"/>
+        </w:rPr>
+      </w:pPr>
+      <w:proofErr w:type="spellStart"/>
+      <w:r>
+        <w:rPr>
+          <w:sz w:val="28"/>
+          <w:szCs w:val="28"/>
+        </w:rPr>
+        <w:t>Svn</w:t>
+      </w:r>
+      <w:proofErr w:type="spellEnd"/>
+    </w:p>
+    <w:p>
+      <w:pPr>
+        <w:spacing w:line="240" w:lineRule="auto"/>
+        <w:rPr>
+          <w:color w:val="FF0000"/>
+          <w:sz w:val="28"/>
+          <w:szCs w:val="28"/>
+        </w:rPr>
+      </w:pPr>
+      <w:r>
+        <w:rPr>
+          <w:color w:val="FF0000"/>
+          <w:sz w:val="28"/>
+          <w:szCs w:val="28"/>
+        </w:rPr>
+        <w:t>10.Write names of 10 cloud providers?</w:t>
+      </w:r>
+    </w:p>
+    <w:p>
+      <w:pPr>
+        <w:pStyle w:val="ListParagraph"/>
+        <w:numPr>
+          <w:ilvl w:val="0"/>
+          <w:numId w:val="7"/>
+        </w:numPr>
+        <w:spacing w:line="240" w:lineRule="auto"/>
+        <w:rPr>
+          <w:color w:val="000000" w:themeColor="text1"/>
+          <w:sz w:val="28"/>
+          <w:szCs w:val="28"/>
+        </w:rPr>
+      </w:pPr>
+      <w:r>
+        <w:rPr>
+          <w:color w:val="000000" w:themeColor="text1"/>
+          <w:sz w:val="28"/>
+          <w:szCs w:val="28"/>
+        </w:rPr>
+        <w:t>Amazon Web Services (AWS)</w:t>
+      </w:r>
+    </w:p>
+    <w:p>
+      <w:pPr>
+        <w:pStyle w:val="ListParagraph"/>
+        <w:numPr>
+          <w:ilvl w:val="0"/>
+          <w:numId w:val="7"/>
+        </w:numPr>
+        <w:spacing w:line="240" w:lineRule="auto"/>
+        <w:rPr>
+          <w:color w:val="000000" w:themeColor="text1"/>
+          <w:sz w:val="28"/>
+          <w:szCs w:val="28"/>
+        </w:rPr>
+      </w:pPr>
+      <w:r>
+        <w:rPr>
+          <w:color w:val="000000" w:themeColor="text1"/>
+          <w:sz w:val="28"/>
+          <w:szCs w:val="28"/>
+        </w:rPr>
+        <w:t>Microsoft Azure</w:t>
+      </w:r>
+    </w:p>
+    <w:p>
+      <w:pPr>
+        <w:pStyle w:val="ListParagraph"/>
+        <w:numPr>
+          <w:ilvl w:val="0"/>
+          <w:numId w:val="7"/>
+        </w:numPr>
+        <w:spacing w:line="240" w:lineRule="auto"/>
+        <w:rPr>
+          <w:color w:val="000000" w:themeColor="text1"/>
+          <w:sz w:val="28"/>
+          <w:szCs w:val="28"/>
+        </w:rPr>
+      </w:pPr>
+      <w:r>
+        <w:rPr>
+          <w:color w:val="000000" w:themeColor="text1"/>
+          <w:sz w:val="28"/>
+          <w:szCs w:val="28"/>
+        </w:rPr>
+        <w:t>Google Cloud Platform (GCP)</w:t>
+      </w:r>
+    </w:p>
+    <w:p>
+      <w:pPr>
+        <w:pStyle w:val="ListParagraph"/>
+        <w:numPr>
+          <w:ilvl w:val="0"/>
+          <w:numId w:val="7"/>
+        </w:numPr>
+        <w:spacing w:line="240" w:lineRule="auto"/>
+        <w:rPr>
+          <w:color w:val="000000" w:themeColor="text1"/>
+          <w:sz w:val="28"/>
+          <w:szCs w:val="28"/>
+        </w:rPr>
+      </w:pPr>
+      <w:r>
+        <w:rPr>
+          <w:color w:val="000000" w:themeColor="text1"/>
+          <w:sz w:val="28"/>
+          <w:szCs w:val="28"/>
+        </w:rPr>
+        <w:t>IBM Cloud</w:t>
+      </w:r>
+    </w:p>
+    <w:p>
+      <w:pPr>
+        <w:pStyle w:val="ListParagraph"/>
+        <w:numPr>
+          <w:ilvl w:val="0"/>
+          <w:numId w:val="7"/>
+        </w:numPr>
+        <w:spacing w:line="240" w:lineRule="auto"/>
+        <w:rPr>
+          <w:color w:val="000000" w:themeColor="text1"/>
+          <w:sz w:val="28"/>
+          <w:szCs w:val="28"/>
+        </w:rPr>
+      </w:pPr>
+      <w:r>
+        <w:rPr>
+          <w:color w:val="000000" w:themeColor="text1"/>
+          <w:sz w:val="28"/>
+          <w:szCs w:val="28"/>
+        </w:rPr>
+        <w:t>Oracle Cloud</w:t>
+      </w:r>
+    </w:p>
+    <w:p>
+      <w:pPr>
+        <w:pStyle w:val="ListParagraph"/>
+        <w:numPr>
+          <w:ilvl w:val="0"/>
+          <w:numId w:val="7"/>
+        </w:numPr>
+        <w:spacing w:line="240" w:lineRule="auto"/>
+        <w:rPr>
+          <w:color w:val="000000" w:themeColor="text1"/>
+          <w:sz w:val="28"/>
+          <w:szCs w:val="28"/>
+        </w:rPr>
+      </w:pPr>
+      <w:r>
+        <w:rPr>
+          <w:color w:val="000000" w:themeColor="text1"/>
+          <w:sz w:val="28"/>
+          <w:szCs w:val="28"/>
+        </w:rPr>
+        <w:t>Alibaba Cloud</w:t>
+      </w:r>
+    </w:p>
+    <w:p>
+      <w:pPr>
+        <w:pStyle w:val="ListParagraph"/>
+        <w:numPr>
+          <w:ilvl w:val="0"/>
+          <w:numId w:val="7"/>
+        </w:numPr>
+        <w:spacing w:line="240" w:lineRule="auto"/>
+        <w:rPr>
+          <w:color w:val="000000" w:themeColor="text1"/>
+          <w:sz w:val="28"/>
+          <w:szCs w:val="28"/>
+        </w:rPr>
+      </w:pPr>
+      <w:proofErr w:type="spellStart"/>
+      <w:r>
+        <w:rPr>
+          <w:color w:val="000000" w:themeColor="text1"/>
+          <w:sz w:val="28"/>
+          <w:szCs w:val="28"/>
+        </w:rPr>
+        <w:t>DigitalOcean</w:t>
+      </w:r>
+      <w:proofErr w:type="spellEnd"/>
+    </w:p>
+    <w:p>
+      <w:pPr>
+        <w:pStyle w:val="ListParagraph"/>
+        <w:numPr>
+          <w:ilvl w:val="0"/>
+          <w:numId w:val="7"/>
+        </w:numPr>
+        <w:spacing w:line="240" w:lineRule="auto"/>
+        <w:rPr>
+          <w:color w:val="000000" w:themeColor="text1"/>
+          <w:sz w:val="28"/>
+          <w:szCs w:val="28"/>
+        </w:rPr>
+      </w:pPr>
+      <w:proofErr w:type="spellStart"/>
+      <w:r>
+        <w:rPr>
+          <w:color w:val="000000" w:themeColor="text1"/>
+          <w:sz w:val="28"/>
+          <w:szCs w:val="28"/>
+        </w:rPr>
+        <w:t>Rackspace</w:t>
+      </w:r>
+      <w:proofErr w:type="spellEnd"/>
+    </w:p>
+    <w:p>
+      <w:pPr>
+        <w:pStyle w:val="ListParagraph"/>
+        <w:numPr>
+          <w:ilvl w:val="0"/>
+          <w:numId w:val="7"/>
+        </w:numPr>
+        <w:spacing w:line="240" w:lineRule="auto"/>
+        <w:rPr>
+          <w:color w:val="000000" w:themeColor="text1"/>
+          <w:sz w:val="28"/>
+          <w:szCs w:val="28"/>
+        </w:rPr>
+      </w:pPr>
+      <w:r>
+        <w:rPr>
+          <w:color w:val="000000" w:themeColor="text1"/>
+          <w:sz w:val="28"/>
+          <w:szCs w:val="28"/>
+        </w:rPr>
+        <w:t>VMware Cloud</w:t>
+      </w:r>
+    </w:p>
+    <w:p>
+      <w:pPr>
+        <w:pStyle w:val="ListParagraph"/>
+        <w:numPr>
+          <w:ilvl w:val="0"/>
+          <w:numId w:val="7"/>
+        </w:numPr>
+        <w:spacing w:line="240" w:lineRule="auto"/>
+        <w:rPr>
+          <w:color w:val="000000" w:themeColor="text1"/>
+          <w:sz w:val="28"/>
+          <w:szCs w:val="28"/>
+        </w:rPr>
+      </w:pPr>
+      <w:r>
+        <w:rPr>
+          <w:color w:val="000000" w:themeColor="text1"/>
+          <w:sz w:val="28"/>
+          <w:szCs w:val="28"/>
+        </w:rPr>
+        <w:t>Salesforce Cloud</w:t>
+      </w:r>
+    </w:p>
+    <w:p>
+      <w:pPr>
+        <w:spacing w:line="240" w:lineRule="auto"/>
+        <w:rPr>
+          <w:sz w:val="28"/>
+          <w:szCs w:val="28"/>
+        </w:rPr>
+      </w:pPr>
     </w:p>
     <w:p>
       <w:pPr>
@@ -2577,9 +3424,663 @@
 <file path=word/numbering.xml><?xml version="1.0" encoding="utf-8"?>
 <w:numbering xmlns:wpc="http://schemas.microsoft.com/office/word/2010/wordprocessingCanvas" xmlns:cx="http://schemas.microsoft.com/office/drawing/2014/chartex" xmlns:cx1="http://schemas.microsoft.com/office/drawing/2015/9/8/chartex" xmlns:cx2="http://schemas.microsoft.com/office/drawing/2015/10/21/chartex" xmlns:cx3="http://schemas.microsoft.com/office/drawing/2016/5/9/chartex" xmlns:cx4="http://schemas.microsoft.com/office/drawing/2016/5/10/chartex" xmlns:cx5="http://schemas.microsoft.com/office/drawing/2016/5/11/chartex" xmlns:cx6="http://schemas.microsoft.com/office/drawing/2016/5/12/chartex" xmlns:cx7="http://schemas.microsoft.com/office/drawing/2016/5/13/chartex" xmlns:cx8="http://schemas.microsoft.com/office/drawing/2016/5/14/chartex" xmlns:mc="http://schemas.openxmlformats.org/markup-compatibility/2006" xmlns:aink="http://schemas.microsoft.com/office/drawing/2016/ink" xmlns:am3d="http://schemas.microsoft.com/office/drawing/2017/model3d" xmlns:o="urn:schemas-microsoft-com:office:office" xmlns:oel="http://schemas.microsoft.com/office/2019/extlst" xmlns:r="http://schemas.openxmlformats.org/officeDocument/2006/relationships" xmlns:m="http://schemas.openxmlformats.org/officeDocument/2006/math" xmlns:v="urn:schemas-microsoft-com:vml" xmlns:wp14="http://schemas.microsoft.com/office/word/2010/wordprocessingDrawing" xmlns:wp="http://schemas.openxmlformats.org/drawingml/2006/wordprocessingDrawing" xmlns:w10="urn:schemas-microsoft-com:office:word" xmlns:w="http://schemas.openxmlformats.org/wordprocessingml/2006/main" xmlns:w14="http://schemas.microsoft.com/office/word/2010/wordml" xmlns:w15="http://schemas.microsoft.com/office/word/2012/wordml" xmlns:w16cex="http://schemas.microsoft.com/office/word/2018/wordml/cex" xmlns:w16cid="http://schemas.microsoft.com/office/word/2016/wordml/cid" xmlns:w16="http://schemas.microsoft.com/office/word/2018/wordml" xmlns:w16sdtdh="http://schemas.microsoft.com/office/word/2020/wordml/sdtdatahash" xmlns:w16se="http://schemas.microsoft.com/office/word/2015/wordml/symex" xmlns:wpg="http://schemas.microsoft.com/office/word/2010/wordprocessingGroup" xmlns:wpi="http://schemas.microsoft.com/office/word/2010/wordprocessingInk" xmlns:wne="http://schemas.microsoft.com/office/word/2006/wordml" xmlns:wps="http://schemas.microsoft.com/office/word/2010/wordprocessingShape" mc:Ignorable="w14 w15 w16se w16cid w16 w16cex w16sdtdh wp14">
   <w:abstractNum w:abstractNumId="0" w15:restartNumberingAfterBreak="0">
+    <w:nsid w:val="06174F5A"/>
+    <w:multiLevelType w:val="hybridMultilevel"/>
+    <w:tmpl w:val="25CC7EAA"/>
+    <w:lvl w:ilvl="0" w:tplc="40090001">
+      <w:start w:val="1"/>
+      <w:numFmt w:val="bullet"/>
+      <w:lvlText w:val=""/>
+      <w:lvlJc w:val="left"/>
+      <w:pPr>
+        <w:ind w:left="720" w:hanging="360"/>
+      </w:pPr>
+      <w:rPr>
+        <w:rFonts w:ascii="Symbol" w:hAnsi="Symbol" w:hint="default"/>
+      </w:rPr>
+    </w:lvl>
+    <w:lvl w:ilvl="1" w:tplc="40090003" w:tentative="1">
+      <w:start w:val="1"/>
+      <w:numFmt w:val="bullet"/>
+      <w:lvlText w:val="o"/>
+      <w:lvlJc w:val="left"/>
+      <w:pPr>
+        <w:ind w:left="1440" w:hanging="360"/>
+      </w:pPr>
+      <w:rPr>
+        <w:rFonts w:ascii="Courier New" w:hAnsi="Courier New" w:cs="Courier New" w:hint="default"/>
+      </w:rPr>
+    </w:lvl>
+    <w:lvl w:ilvl="2" w:tplc="40090005" w:tentative="1">
+      <w:start w:val="1"/>
+      <w:numFmt w:val="bullet"/>
+      <w:lvlText w:val=""/>
+      <w:lvlJc w:val="left"/>
+      <w:pPr>
+        <w:ind w:left="2160" w:hanging="360"/>
+      </w:pPr>
+      <w:rPr>
+        <w:rFonts w:ascii="Wingdings" w:hAnsi="Wingdings" w:hint="default"/>
+      </w:rPr>
+    </w:lvl>
+    <w:lvl w:ilvl="3" w:tplc="40090001" w:tentative="1">
+      <w:start w:val="1"/>
+      <w:numFmt w:val="bullet"/>
+      <w:lvlText w:val=""/>
+      <w:lvlJc w:val="left"/>
+      <w:pPr>
+        <w:ind w:left="2880" w:hanging="360"/>
+      </w:pPr>
+      <w:rPr>
+        <w:rFonts w:ascii="Symbol" w:hAnsi="Symbol" w:hint="default"/>
+      </w:rPr>
+    </w:lvl>
+    <w:lvl w:ilvl="4" w:tplc="40090003" w:tentative="1">
+      <w:start w:val="1"/>
+      <w:numFmt w:val="bullet"/>
+      <w:lvlText w:val="o"/>
+      <w:lvlJc w:val="left"/>
+      <w:pPr>
+        <w:ind w:left="3600" w:hanging="360"/>
+      </w:pPr>
+      <w:rPr>
+        <w:rFonts w:ascii="Courier New" w:hAnsi="Courier New" w:cs="Courier New" w:hint="default"/>
+      </w:rPr>
+    </w:lvl>
+    <w:lvl w:ilvl="5" w:tplc="40090005" w:tentative="1">
+      <w:start w:val="1"/>
+      <w:numFmt w:val="bullet"/>
+      <w:lvlText w:val=""/>
+      <w:lvlJc w:val="left"/>
+      <w:pPr>
+        <w:ind w:left="4320" w:hanging="360"/>
+      </w:pPr>
+      <w:rPr>
+        <w:rFonts w:ascii="Wingdings" w:hAnsi="Wingdings" w:hint="default"/>
+      </w:rPr>
+    </w:lvl>
+    <w:lvl w:ilvl="6" w:tplc="40090001" w:tentative="1">
+      <w:start w:val="1"/>
+      <w:numFmt w:val="bullet"/>
+      <w:lvlText w:val=""/>
+      <w:lvlJc w:val="left"/>
+      <w:pPr>
+        <w:ind w:left="5040" w:hanging="360"/>
+      </w:pPr>
+      <w:rPr>
+        <w:rFonts w:ascii="Symbol" w:hAnsi="Symbol" w:hint="default"/>
+      </w:rPr>
+    </w:lvl>
+    <w:lvl w:ilvl="7" w:tplc="40090003" w:tentative="1">
+      <w:start w:val="1"/>
+      <w:numFmt w:val="bullet"/>
+      <w:lvlText w:val="o"/>
+      <w:lvlJc w:val="left"/>
+      <w:pPr>
+        <w:ind w:left="5760" w:hanging="360"/>
+      </w:pPr>
+      <w:rPr>
+        <w:rFonts w:ascii="Courier New" w:hAnsi="Courier New" w:cs="Courier New" w:hint="default"/>
+      </w:rPr>
+    </w:lvl>
+    <w:lvl w:ilvl="8" w:tplc="40090005" w:tentative="1">
+      <w:start w:val="1"/>
+      <w:numFmt w:val="bullet"/>
+      <w:lvlText w:val=""/>
+      <w:lvlJc w:val="left"/>
+      <w:pPr>
+        <w:ind w:left="6480" w:hanging="360"/>
+      </w:pPr>
+      <w:rPr>
+        <w:rFonts w:ascii="Wingdings" w:hAnsi="Wingdings" w:hint="default"/>
+      </w:rPr>
+    </w:lvl>
+  </w:abstractNum>
+  <w:abstractNum w:abstractNumId="1" w15:restartNumberingAfterBreak="0">
+    <w:nsid w:val="173F6E11"/>
+    <w:multiLevelType w:val="hybridMultilevel"/>
+    <w:tmpl w:val="E368B68E"/>
+    <w:lvl w:ilvl="0" w:tplc="4009000F">
+      <w:start w:val="1"/>
+      <w:numFmt w:val="decimal"/>
+      <w:lvlText w:val="%1."/>
+      <w:lvlJc w:val="left"/>
+      <w:pPr>
+        <w:ind w:left="720" w:hanging="360"/>
+      </w:pPr>
+      <w:rPr>
+        <w:rFonts w:hint="default"/>
+      </w:rPr>
+    </w:lvl>
+    <w:lvl w:ilvl="1" w:tplc="40090019" w:tentative="1">
+      <w:start w:val="1"/>
+      <w:numFmt w:val="lowerLetter"/>
+      <w:lvlText w:val="%2."/>
+      <w:lvlJc w:val="left"/>
+      <w:pPr>
+        <w:ind w:left="1440" w:hanging="360"/>
+      </w:pPr>
+    </w:lvl>
+    <w:lvl w:ilvl="2" w:tplc="4009001B" w:tentative="1">
+      <w:start w:val="1"/>
+      <w:numFmt w:val="lowerRoman"/>
+      <w:lvlText w:val="%3."/>
+      <w:lvlJc w:val="right"/>
+      <w:pPr>
+        <w:ind w:left="2160" w:hanging="180"/>
+      </w:pPr>
+    </w:lvl>
+    <w:lvl w:ilvl="3" w:tplc="4009000F" w:tentative="1">
+      <w:start w:val="1"/>
+      <w:numFmt w:val="decimal"/>
+      <w:lvlText w:val="%4."/>
+      <w:lvlJc w:val="left"/>
+      <w:pPr>
+        <w:ind w:left="2880" w:hanging="360"/>
+      </w:pPr>
+    </w:lvl>
+    <w:lvl w:ilvl="4" w:tplc="40090019" w:tentative="1">
+      <w:start w:val="1"/>
+      <w:numFmt w:val="lowerLetter"/>
+      <w:lvlText w:val="%5."/>
+      <w:lvlJc w:val="left"/>
+      <w:pPr>
+        <w:ind w:left="3600" w:hanging="360"/>
+      </w:pPr>
+    </w:lvl>
+    <w:lvl w:ilvl="5" w:tplc="4009001B" w:tentative="1">
+      <w:start w:val="1"/>
+      <w:numFmt w:val="lowerRoman"/>
+      <w:lvlText w:val="%6."/>
+      <w:lvlJc w:val="right"/>
+      <w:pPr>
+        <w:ind w:left="4320" w:hanging="180"/>
+      </w:pPr>
+    </w:lvl>
+    <w:lvl w:ilvl="6" w:tplc="4009000F" w:tentative="1">
+      <w:start w:val="1"/>
+      <w:numFmt w:val="decimal"/>
+      <w:lvlText w:val="%7."/>
+      <w:lvlJc w:val="left"/>
+      <w:pPr>
+        <w:ind w:left="5040" w:hanging="360"/>
+      </w:pPr>
+    </w:lvl>
+    <w:lvl w:ilvl="7" w:tplc="40090019" w:tentative="1">
+      <w:start w:val="1"/>
+      <w:numFmt w:val="lowerLetter"/>
+      <w:lvlText w:val="%8."/>
+      <w:lvlJc w:val="left"/>
+      <w:pPr>
+        <w:ind w:left="5760" w:hanging="360"/>
+      </w:pPr>
+    </w:lvl>
+    <w:lvl w:ilvl="8" w:tplc="4009001B" w:tentative="1">
+      <w:start w:val="1"/>
+      <w:numFmt w:val="lowerRoman"/>
+      <w:lvlText w:val="%9."/>
+      <w:lvlJc w:val="right"/>
+      <w:pPr>
+        <w:ind w:left="6480" w:hanging="180"/>
+      </w:pPr>
+    </w:lvl>
+  </w:abstractNum>
+  <w:abstractNum w:abstractNumId="2" w15:restartNumberingAfterBreak="0">
+    <w:nsid w:val="229D2997"/>
+    <w:multiLevelType w:val="hybridMultilevel"/>
+    <w:tmpl w:val="7B528AEC"/>
+    <w:lvl w:ilvl="0" w:tplc="40090001">
+      <w:start w:val="1"/>
+      <w:numFmt w:val="bullet"/>
+      <w:lvlText w:val=""/>
+      <w:lvlJc w:val="left"/>
+      <w:pPr>
+        <w:ind w:left="720" w:hanging="360"/>
+      </w:pPr>
+      <w:rPr>
+        <w:rFonts w:ascii="Symbol" w:hAnsi="Symbol" w:hint="default"/>
+      </w:rPr>
+    </w:lvl>
+    <w:lvl w:ilvl="1" w:tplc="40090003" w:tentative="1">
+      <w:start w:val="1"/>
+      <w:numFmt w:val="bullet"/>
+      <w:lvlText w:val="o"/>
+      <w:lvlJc w:val="left"/>
+      <w:pPr>
+        <w:ind w:left="1440" w:hanging="360"/>
+      </w:pPr>
+      <w:rPr>
+        <w:rFonts w:ascii="Courier New" w:hAnsi="Courier New" w:cs="Courier New" w:hint="default"/>
+      </w:rPr>
+    </w:lvl>
+    <w:lvl w:ilvl="2" w:tplc="40090005" w:tentative="1">
+      <w:start w:val="1"/>
+      <w:numFmt w:val="bullet"/>
+      <w:lvlText w:val=""/>
+      <w:lvlJc w:val="left"/>
+      <w:pPr>
+        <w:ind w:left="2160" w:hanging="360"/>
+      </w:pPr>
+      <w:rPr>
+        <w:rFonts w:ascii="Wingdings" w:hAnsi="Wingdings" w:hint="default"/>
+      </w:rPr>
+    </w:lvl>
+    <w:lvl w:ilvl="3" w:tplc="40090001" w:tentative="1">
+      <w:start w:val="1"/>
+      <w:numFmt w:val="bullet"/>
+      <w:lvlText w:val=""/>
+      <w:lvlJc w:val="left"/>
+      <w:pPr>
+        <w:ind w:left="2880" w:hanging="360"/>
+      </w:pPr>
+      <w:rPr>
+        <w:rFonts w:ascii="Symbol" w:hAnsi="Symbol" w:hint="default"/>
+      </w:rPr>
+    </w:lvl>
+    <w:lvl w:ilvl="4" w:tplc="40090003" w:tentative="1">
+      <w:start w:val="1"/>
+      <w:numFmt w:val="bullet"/>
+      <w:lvlText w:val="o"/>
+      <w:lvlJc w:val="left"/>
+      <w:pPr>
+        <w:ind w:left="3600" w:hanging="360"/>
+      </w:pPr>
+      <w:rPr>
+        <w:rFonts w:ascii="Courier New" w:hAnsi="Courier New" w:cs="Courier New" w:hint="default"/>
+      </w:rPr>
+    </w:lvl>
+    <w:lvl w:ilvl="5" w:tplc="40090005" w:tentative="1">
+      <w:start w:val="1"/>
+      <w:numFmt w:val="bullet"/>
+      <w:lvlText w:val=""/>
+      <w:lvlJc w:val="left"/>
+      <w:pPr>
+        <w:ind w:left="4320" w:hanging="360"/>
+      </w:pPr>
+      <w:rPr>
+        <w:rFonts w:ascii="Wingdings" w:hAnsi="Wingdings" w:hint="default"/>
+      </w:rPr>
+    </w:lvl>
+    <w:lvl w:ilvl="6" w:tplc="40090001" w:tentative="1">
+      <w:start w:val="1"/>
+      <w:numFmt w:val="bullet"/>
+      <w:lvlText w:val=""/>
+      <w:lvlJc w:val="left"/>
+      <w:pPr>
+        <w:ind w:left="5040" w:hanging="360"/>
+      </w:pPr>
+      <w:rPr>
+        <w:rFonts w:ascii="Symbol" w:hAnsi="Symbol" w:hint="default"/>
+      </w:rPr>
+    </w:lvl>
+    <w:lvl w:ilvl="7" w:tplc="40090003" w:tentative="1">
+      <w:start w:val="1"/>
+      <w:numFmt w:val="bullet"/>
+      <w:lvlText w:val="o"/>
+      <w:lvlJc w:val="left"/>
+      <w:pPr>
+        <w:ind w:left="5760" w:hanging="360"/>
+      </w:pPr>
+      <w:rPr>
+        <w:rFonts w:ascii="Courier New" w:hAnsi="Courier New" w:cs="Courier New" w:hint="default"/>
+      </w:rPr>
+    </w:lvl>
+    <w:lvl w:ilvl="8" w:tplc="40090005" w:tentative="1">
+      <w:start w:val="1"/>
+      <w:numFmt w:val="bullet"/>
+      <w:lvlText w:val=""/>
+      <w:lvlJc w:val="left"/>
+      <w:pPr>
+        <w:ind w:left="6480" w:hanging="360"/>
+      </w:pPr>
+      <w:rPr>
+        <w:rFonts w:ascii="Wingdings" w:hAnsi="Wingdings" w:hint="default"/>
+      </w:rPr>
+    </w:lvl>
+  </w:abstractNum>
+  <w:abstractNum w:abstractNumId="3" w15:restartNumberingAfterBreak="0">
+    <w:nsid w:val="2BE80B90"/>
+    <w:multiLevelType w:val="hybridMultilevel"/>
+    <w:tmpl w:val="920A005C"/>
+    <w:lvl w:ilvl="0" w:tplc="40090001">
+      <w:start w:val="1"/>
+      <w:numFmt w:val="bullet"/>
+      <w:lvlText w:val=""/>
+      <w:lvlJc w:val="left"/>
+      <w:pPr>
+        <w:ind w:left="720" w:hanging="360"/>
+      </w:pPr>
+      <w:rPr>
+        <w:rFonts w:ascii="Symbol" w:hAnsi="Symbol" w:hint="default"/>
+      </w:rPr>
+    </w:lvl>
+    <w:lvl w:ilvl="1" w:tplc="40090003" w:tentative="1">
+      <w:start w:val="1"/>
+      <w:numFmt w:val="bullet"/>
+      <w:lvlText w:val="o"/>
+      <w:lvlJc w:val="left"/>
+      <w:pPr>
+        <w:ind w:left="1440" w:hanging="360"/>
+      </w:pPr>
+      <w:rPr>
+        <w:rFonts w:ascii="Courier New" w:hAnsi="Courier New" w:cs="Courier New" w:hint="default"/>
+      </w:rPr>
+    </w:lvl>
+    <w:lvl w:ilvl="2" w:tplc="40090005" w:tentative="1">
+      <w:start w:val="1"/>
+      <w:numFmt w:val="bullet"/>
+      <w:lvlText w:val=""/>
+      <w:lvlJc w:val="left"/>
+      <w:pPr>
+        <w:ind w:left="2160" w:hanging="360"/>
+      </w:pPr>
+      <w:rPr>
+        <w:rFonts w:ascii="Wingdings" w:hAnsi="Wingdings" w:hint="default"/>
+      </w:rPr>
+    </w:lvl>
+    <w:lvl w:ilvl="3" w:tplc="40090001" w:tentative="1">
+      <w:start w:val="1"/>
+      <w:numFmt w:val="bullet"/>
+      <w:lvlText w:val=""/>
+      <w:lvlJc w:val="left"/>
+      <w:pPr>
+        <w:ind w:left="2880" w:hanging="360"/>
+      </w:pPr>
+      <w:rPr>
+        <w:rFonts w:ascii="Symbol" w:hAnsi="Symbol" w:hint="default"/>
+      </w:rPr>
+    </w:lvl>
+    <w:lvl w:ilvl="4" w:tplc="40090003" w:tentative="1">
+      <w:start w:val="1"/>
+      <w:numFmt w:val="bullet"/>
+      <w:lvlText w:val="o"/>
+      <w:lvlJc w:val="left"/>
+      <w:pPr>
+        <w:ind w:left="3600" w:hanging="360"/>
+      </w:pPr>
+      <w:rPr>
+        <w:rFonts w:ascii="Courier New" w:hAnsi="Courier New" w:cs="Courier New" w:hint="default"/>
+      </w:rPr>
+    </w:lvl>
+    <w:lvl w:ilvl="5" w:tplc="40090005" w:tentative="1">
+      <w:start w:val="1"/>
+      <w:numFmt w:val="bullet"/>
+      <w:lvlText w:val=""/>
+      <w:lvlJc w:val="left"/>
+      <w:pPr>
+        <w:ind w:left="4320" w:hanging="360"/>
+      </w:pPr>
+      <w:rPr>
+        <w:rFonts w:ascii="Wingdings" w:hAnsi="Wingdings" w:hint="default"/>
+      </w:rPr>
+    </w:lvl>
+    <w:lvl w:ilvl="6" w:tplc="40090001" w:tentative="1">
+      <w:start w:val="1"/>
+      <w:numFmt w:val="bullet"/>
+      <w:lvlText w:val=""/>
+      <w:lvlJc w:val="left"/>
+      <w:pPr>
+        <w:ind w:left="5040" w:hanging="360"/>
+      </w:pPr>
+      <w:rPr>
+        <w:rFonts w:ascii="Symbol" w:hAnsi="Symbol" w:hint="default"/>
+      </w:rPr>
+    </w:lvl>
+    <w:lvl w:ilvl="7" w:tplc="40090003" w:tentative="1">
+      <w:start w:val="1"/>
+      <w:numFmt w:val="bullet"/>
+      <w:lvlText w:val="o"/>
+      <w:lvlJc w:val="left"/>
+      <w:pPr>
+        <w:ind w:left="5760" w:hanging="360"/>
+      </w:pPr>
+      <w:rPr>
+        <w:rFonts w:ascii="Courier New" w:hAnsi="Courier New" w:cs="Courier New" w:hint="default"/>
+      </w:rPr>
+    </w:lvl>
+    <w:lvl w:ilvl="8" w:tplc="40090005" w:tentative="1">
+      <w:start w:val="1"/>
+      <w:numFmt w:val="bullet"/>
+      <w:lvlText w:val=""/>
+      <w:lvlJc w:val="left"/>
+      <w:pPr>
+        <w:ind w:left="6480" w:hanging="360"/>
+      </w:pPr>
+      <w:rPr>
+        <w:rFonts w:ascii="Wingdings" w:hAnsi="Wingdings" w:hint="default"/>
+      </w:rPr>
+    </w:lvl>
+  </w:abstractNum>
+  <w:abstractNum w:abstractNumId="4" w15:restartNumberingAfterBreak="0">
+    <w:nsid w:val="34724693"/>
+    <w:multiLevelType w:val="hybridMultilevel"/>
+    <w:tmpl w:val="7A26A640"/>
+    <w:lvl w:ilvl="0" w:tplc="40090001">
+      <w:start w:val="1"/>
+      <w:numFmt w:val="bullet"/>
+      <w:lvlText w:val=""/>
+      <w:lvlJc w:val="left"/>
+      <w:pPr>
+        <w:ind w:left="720" w:hanging="360"/>
+      </w:pPr>
+      <w:rPr>
+        <w:rFonts w:ascii="Symbol" w:hAnsi="Symbol" w:hint="default"/>
+      </w:rPr>
+    </w:lvl>
+    <w:lvl w:ilvl="1" w:tplc="40090003" w:tentative="1">
+      <w:start w:val="1"/>
+      <w:numFmt w:val="bullet"/>
+      <w:lvlText w:val="o"/>
+      <w:lvlJc w:val="left"/>
+      <w:pPr>
+        <w:ind w:left="1440" w:hanging="360"/>
+      </w:pPr>
+      <w:rPr>
+        <w:rFonts w:ascii="Courier New" w:hAnsi="Courier New" w:cs="Courier New" w:hint="default"/>
+      </w:rPr>
+    </w:lvl>
+    <w:lvl w:ilvl="2" w:tplc="40090005" w:tentative="1">
+      <w:start w:val="1"/>
+      <w:numFmt w:val="bullet"/>
+      <w:lvlText w:val=""/>
+      <w:lvlJc w:val="left"/>
+      <w:pPr>
+        <w:ind w:left="2160" w:hanging="360"/>
+      </w:pPr>
+      <w:rPr>
+        <w:rFonts w:ascii="Wingdings" w:hAnsi="Wingdings" w:hint="default"/>
+      </w:rPr>
+    </w:lvl>
+    <w:lvl w:ilvl="3" w:tplc="40090001" w:tentative="1">
+      <w:start w:val="1"/>
+      <w:numFmt w:val="bullet"/>
+      <w:lvlText w:val=""/>
+      <w:lvlJc w:val="left"/>
+      <w:pPr>
+        <w:ind w:left="2880" w:hanging="360"/>
+      </w:pPr>
+      <w:rPr>
+        <w:rFonts w:ascii="Symbol" w:hAnsi="Symbol" w:hint="default"/>
+      </w:rPr>
+    </w:lvl>
+    <w:lvl w:ilvl="4" w:tplc="40090003" w:tentative="1">
+      <w:start w:val="1"/>
+      <w:numFmt w:val="bullet"/>
+      <w:lvlText w:val="o"/>
+      <w:lvlJc w:val="left"/>
+      <w:pPr>
+        <w:ind w:left="3600" w:hanging="360"/>
+      </w:pPr>
+      <w:rPr>
+        <w:rFonts w:ascii="Courier New" w:hAnsi="Courier New" w:cs="Courier New" w:hint="default"/>
+      </w:rPr>
+    </w:lvl>
+    <w:lvl w:ilvl="5" w:tplc="40090005" w:tentative="1">
+      <w:start w:val="1"/>
+      <w:numFmt w:val="bullet"/>
+      <w:lvlText w:val=""/>
+      <w:lvlJc w:val="left"/>
+      <w:pPr>
+        <w:ind w:left="4320" w:hanging="360"/>
+      </w:pPr>
+      <w:rPr>
+        <w:rFonts w:ascii="Wingdings" w:hAnsi="Wingdings" w:hint="default"/>
+      </w:rPr>
+    </w:lvl>
+    <w:lvl w:ilvl="6" w:tplc="40090001" w:tentative="1">
+      <w:start w:val="1"/>
+      <w:numFmt w:val="bullet"/>
+      <w:lvlText w:val=""/>
+      <w:lvlJc w:val="left"/>
+      <w:pPr>
+        <w:ind w:left="5040" w:hanging="360"/>
+      </w:pPr>
+      <w:rPr>
+        <w:rFonts w:ascii="Symbol" w:hAnsi="Symbol" w:hint="default"/>
+      </w:rPr>
+    </w:lvl>
+    <w:lvl w:ilvl="7" w:tplc="40090003" w:tentative="1">
+      <w:start w:val="1"/>
+      <w:numFmt w:val="bullet"/>
+      <w:lvlText w:val="o"/>
+      <w:lvlJc w:val="left"/>
+      <w:pPr>
+        <w:ind w:left="5760" w:hanging="360"/>
+      </w:pPr>
+      <w:rPr>
+        <w:rFonts w:ascii="Courier New" w:hAnsi="Courier New" w:cs="Courier New" w:hint="default"/>
+      </w:rPr>
+    </w:lvl>
+    <w:lvl w:ilvl="8" w:tplc="40090005" w:tentative="1">
+      <w:start w:val="1"/>
+      <w:numFmt w:val="bullet"/>
+      <w:lvlText w:val=""/>
+      <w:lvlJc w:val="left"/>
+      <w:pPr>
+        <w:ind w:left="6480" w:hanging="360"/>
+      </w:pPr>
+      <w:rPr>
+        <w:rFonts w:ascii="Wingdings" w:hAnsi="Wingdings" w:hint="default"/>
+      </w:rPr>
+    </w:lvl>
+  </w:abstractNum>
+  <w:abstractNum w:abstractNumId="5" w15:restartNumberingAfterBreak="0">
     <w:nsid w:val="580C1151"/>
     <w:multiLevelType w:val="hybridMultilevel"/>
-    <w:tmpl w:val="F746E450"/>
+    <w:tmpl w:val="8C62EC56"/>
+    <w:lvl w:ilvl="0" w:tplc="40090001">
+      <w:start w:val="1"/>
+      <w:numFmt w:val="bullet"/>
+      <w:lvlText w:val=""/>
+      <w:lvlJc w:val="left"/>
+      <w:pPr>
+        <w:ind w:left="720" w:hanging="360"/>
+      </w:pPr>
+      <w:rPr>
+        <w:rFonts w:ascii="Symbol" w:hAnsi="Symbol" w:hint="default"/>
+      </w:rPr>
+    </w:lvl>
+    <w:lvl w:ilvl="1" w:tplc="40090003" w:tentative="1">
+      <w:start w:val="1"/>
+      <w:numFmt w:val="bullet"/>
+      <w:lvlText w:val="o"/>
+      <w:lvlJc w:val="left"/>
+      <w:pPr>
+        <w:ind w:left="1440" w:hanging="360"/>
+      </w:pPr>
+      <w:rPr>
+        <w:rFonts w:ascii="Courier New" w:hAnsi="Courier New" w:cs="Courier New" w:hint="default"/>
+      </w:rPr>
+    </w:lvl>
+    <w:lvl w:ilvl="2" w:tplc="40090005" w:tentative="1">
+      <w:start w:val="1"/>
+      <w:numFmt w:val="bullet"/>
+      <w:lvlText w:val=""/>
+      <w:lvlJc w:val="left"/>
+      <w:pPr>
+        <w:ind w:left="2160" w:hanging="360"/>
+      </w:pPr>
+      <w:rPr>
+        <w:rFonts w:ascii="Wingdings" w:hAnsi="Wingdings" w:hint="default"/>
+      </w:rPr>
+    </w:lvl>
+    <w:lvl w:ilvl="3" w:tplc="40090001" w:tentative="1">
+      <w:start w:val="1"/>
+      <w:numFmt w:val="bullet"/>
+      <w:lvlText w:val=""/>
+      <w:lvlJc w:val="left"/>
+      <w:pPr>
+        <w:ind w:left="2880" w:hanging="360"/>
+      </w:pPr>
+      <w:rPr>
+        <w:rFonts w:ascii="Symbol" w:hAnsi="Symbol" w:hint="default"/>
+      </w:rPr>
+    </w:lvl>
+    <w:lvl w:ilvl="4" w:tplc="40090003" w:tentative="1">
+      <w:start w:val="1"/>
+      <w:numFmt w:val="bullet"/>
+      <w:lvlText w:val="o"/>
+      <w:lvlJc w:val="left"/>
+      <w:pPr>
+        <w:ind w:left="3600" w:hanging="360"/>
+      </w:pPr>
+      <w:rPr>
+        <w:rFonts w:ascii="Courier New" w:hAnsi="Courier New" w:cs="Courier New" w:hint="default"/>
+      </w:rPr>
+    </w:lvl>
+    <w:lvl w:ilvl="5" w:tplc="40090005" w:tentative="1">
+      <w:start w:val="1"/>
+      <w:numFmt w:val="bullet"/>
+      <w:lvlText w:val=""/>
+      <w:lvlJc w:val="left"/>
+      <w:pPr>
+        <w:ind w:left="4320" w:hanging="360"/>
+      </w:pPr>
+      <w:rPr>
+        <w:rFonts w:ascii="Wingdings" w:hAnsi="Wingdings" w:hint="default"/>
+      </w:rPr>
+    </w:lvl>
+    <w:lvl w:ilvl="6" w:tplc="40090001" w:tentative="1">
+      <w:start w:val="1"/>
+      <w:numFmt w:val="bullet"/>
+      <w:lvlText w:val=""/>
+      <w:lvlJc w:val="left"/>
+      <w:pPr>
+        <w:ind w:left="5040" w:hanging="360"/>
+      </w:pPr>
+      <w:rPr>
+        <w:rFonts w:ascii="Symbol" w:hAnsi="Symbol" w:hint="default"/>
+      </w:rPr>
+    </w:lvl>
+    <w:lvl w:ilvl="7" w:tplc="40090003" w:tentative="1">
+      <w:start w:val="1"/>
+      <w:numFmt w:val="bullet"/>
+      <w:lvlText w:val="o"/>
+      <w:lvlJc w:val="left"/>
+      <w:pPr>
+        <w:ind w:left="5760" w:hanging="360"/>
+      </w:pPr>
+      <w:rPr>
+        <w:rFonts w:ascii="Courier New" w:hAnsi="Courier New" w:cs="Courier New" w:hint="default"/>
+      </w:rPr>
+    </w:lvl>
+    <w:lvl w:ilvl="8" w:tplc="40090005" w:tentative="1">
+      <w:start w:val="1"/>
+      <w:numFmt w:val="bullet"/>
+      <w:lvlText w:val=""/>
+      <w:lvlJc w:val="left"/>
+      <w:pPr>
+        <w:ind w:left="6480" w:hanging="360"/>
+      </w:pPr>
+      <w:rPr>
+        <w:rFonts w:ascii="Wingdings" w:hAnsi="Wingdings" w:hint="default"/>
+      </w:rPr>
+    </w:lvl>
+  </w:abstractNum>
+  <w:abstractNum w:abstractNumId="6" w15:restartNumberingAfterBreak="0">
+    <w:nsid w:val="64F557C6"/>
+    <w:multiLevelType w:val="hybridMultilevel"/>
+    <w:tmpl w:val="1A06A7DC"/>
     <w:lvl w:ilvl="0" w:tplc="40090001">
       <w:start w:val="1"/>
       <w:numFmt w:val="bullet"/>
@@ -2690,7 +4191,25 @@
     </w:lvl>
   </w:abstractNum>
   <w:num w:numId="1" w16cid:durableId="1031495131">
+    <w:abstractNumId w:val="5"/>
+  </w:num>
+  <w:num w:numId="2" w16cid:durableId="523058109">
+    <w:abstractNumId w:val="1"/>
+  </w:num>
+  <w:num w:numId="3" w16cid:durableId="1922255843">
     <w:abstractNumId w:val="0"/>
+  </w:num>
+  <w:num w:numId="4" w16cid:durableId="1592621681">
+    <w:abstractNumId w:val="2"/>
+  </w:num>
+  <w:num w:numId="5" w16cid:durableId="1793282571">
+    <w:abstractNumId w:val="3"/>
+  </w:num>
+  <w:num w:numId="6" w16cid:durableId="393697029">
+    <w:abstractNumId w:val="4"/>
+  </w:num>
+  <w:num w:numId="7" w16cid:durableId="576282389">
+    <w:abstractNumId w:val="6"/>
   </w:num>
 </w:numbering>
 </file>

</xml_diff>